<commit_message>
Http code add +refactoring, release mode apk, solution fournie
</commit_message>
<xml_diff>
--- a/challenge_reverse/solution.docx
+++ b/challenge_reverse/solution.docx
@@ -27,6 +27,21 @@
     <w:p>
       <w:pPr>
         <w:pStyle w:val="Paragraphedeliste"/>
+        <w:ind w:left="360"/>
+      </w:pPr>
+      <w:r>
+        <w:t>L’application est une webapp qui se connecte à un site web et fourni quelques fonctionnalités native</w:t>
+      </w:r>
+      <w:r>
+        <w:t xml:space="preserve"> </w:t>
+      </w:r>
+      <w:r>
+        <w:t>s(Showtoast). L’application comprend un apk chiffré qu’elle déchiffre au lancement, et qui fournit une méthode id() renvoyant un String, et qui est appelée depuis le site web. La sécurité de la connexion repose sur un user-agent personnalisé et ce String.</w:t>
+      </w:r>
+    </w:p>
+    <w:p>
+      <w:pPr>
+        <w:pStyle w:val="Paragraphedeliste"/>
         <w:numPr>
           <w:ilvl w:val="1"/>
           <w:numId w:val="1"/>
@@ -39,19 +54,182 @@
     <w:p>
       <w:pPr>
         <w:pStyle w:val="Paragraphedeliste"/>
+        <w:ind w:left="360"/>
+      </w:pPr>
+      <w:r>
+        <w:t>Avec jadx par exemple :</w:t>
+      </w:r>
+    </w:p>
+    <w:p>
+      <w:pPr>
+        <w:pStyle w:val="Paragraphedeliste"/>
+        <w:ind w:left="360"/>
+      </w:pPr>
+      <w:r>
+        <w:t>webSettings.setUserAgentString(webSettings.getUserAgentString() + " ? id:" + getResources().getText(R.string.app_name).toString() + "/" + getResources().getText(R.string.appVersion).toString() + "/" + getResources().getText(R.string.token).toString());</w:t>
+      </w:r>
+    </w:p>
+    <w:p>
+      <w:pPr>
+        <w:pStyle w:val="Paragraphedeliste"/>
+        <w:ind w:left="360"/>
+      </w:pPr>
+      <w:r>
+        <w:rPr>
+          <w:noProof/>
+        </w:rPr>
+        <w:drawing>
+          <wp:inline distT="0" distB="0" distL="0" distR="0" wp14:anchorId="66F23084" wp14:editId="617A95F7">
+            <wp:extent cx="5760720" cy="2988310"/>
+            <wp:effectExtent l="0" t="0" r="0" b="2540"/>
+            <wp:docPr id="1" name="Image 1"/>
+            <wp:cNvGraphicFramePr>
+              <a:graphicFrameLocks xmlns:a="http://schemas.openxmlformats.org/drawingml/2006/main" noChangeAspect="1"/>
+            </wp:cNvGraphicFramePr>
+            <a:graphic xmlns:a="http://schemas.openxmlformats.org/drawingml/2006/main">
+              <a:graphicData uri="http://schemas.openxmlformats.org/drawingml/2006/picture">
+                <pic:pic xmlns:pic="http://schemas.openxmlformats.org/drawingml/2006/picture">
+                  <pic:nvPicPr>
+                    <pic:cNvPr id="1" name=""/>
+                    <pic:cNvPicPr/>
+                  </pic:nvPicPr>
+                  <pic:blipFill>
+                    <a:blip r:embed="rId5"/>
+                    <a:stretch>
+                      <a:fillRect/>
+                    </a:stretch>
+                  </pic:blipFill>
+                  <pic:spPr>
+                    <a:xfrm>
+                      <a:off x="0" y="0"/>
+                      <a:ext cx="5760720" cy="2988310"/>
+                    </a:xfrm>
+                    <a:prstGeom prst="rect">
+                      <a:avLst/>
+                    </a:prstGeom>
+                  </pic:spPr>
+                </pic:pic>
+              </a:graphicData>
+            </a:graphic>
+          </wp:inline>
+        </w:drawing>
+      </w:r>
+    </w:p>
+    <w:p>
+      <w:pPr>
+        <w:pStyle w:val="Paragraphedeliste"/>
+        <w:ind w:left="360"/>
+      </w:pPr>
+      <w:r>
+        <w:t xml:space="preserve">        </w:t>
+      </w:r>
+    </w:p>
+    <w:p>
+      <w:pPr>
+        <w:pStyle w:val="Paragraphedeliste"/>
         <w:numPr>
           <w:ilvl w:val="1"/>
           <w:numId w:val="1"/>
         </w:numPr>
       </w:pPr>
       <w:r>
-        <w:t xml:space="preserve">Récupération </w:t>
-      </w:r>
-      <w:proofErr w:type="spellStart"/>
-      <w:r>
-        <w:t>token</w:t>
-      </w:r>
-      <w:proofErr w:type="spellEnd"/>
+        <w:t>Récupération token</w:t>
+      </w:r>
+    </w:p>
+    <w:p>
+      <w:pPr>
+        <w:pStyle w:val="Paragraphedeliste"/>
+        <w:ind w:left="360"/>
+      </w:pPr>
+      <w:r>
+        <w:t>En utilisant apk-tool par exemple :</w:t>
+      </w:r>
+    </w:p>
+    <w:p>
+      <w:pPr>
+        <w:pStyle w:val="Paragraphedeliste"/>
+        <w:ind w:left="360"/>
+      </w:pPr>
+      <w:r>
+        <w:t>java -jar apktool_2.3.4.jar -f d .\buyExpress.apk -o appcustom</w:t>
+      </w:r>
+    </w:p>
+    <w:p>
+      <w:pPr>
+        <w:pStyle w:val="Paragraphedeliste"/>
+        <w:ind w:left="360"/>
+      </w:pPr>
+      <w:r>
+        <w:t xml:space="preserve">cd </w:t>
+      </w:r>
+      <w:r>
+        <w:t>appcustom/res/values</w:t>
+      </w:r>
+    </w:p>
+    <w:p>
+      <w:pPr>
+        <w:pStyle w:val="Paragraphedeliste"/>
+        <w:ind w:left="360"/>
+      </w:pPr>
+      <w:r>
+        <w:t>Regarder le fichier strings.xml :</w:t>
+      </w:r>
+    </w:p>
+    <w:p>
+      <w:pPr>
+        <w:pStyle w:val="Paragraphedeliste"/>
+        <w:ind w:left="360"/>
+      </w:pPr>
+      <w:r>
+        <w:rPr>
+          <w:noProof/>
+        </w:rPr>
+        <w:lastRenderedPageBreak/>
+        <w:drawing>
+          <wp:inline distT="0" distB="0" distL="0" distR="0" wp14:anchorId="0ABE6B43" wp14:editId="6FB60102">
+            <wp:extent cx="5760720" cy="3746500"/>
+            <wp:effectExtent l="0" t="0" r="0" b="6350"/>
+            <wp:docPr id="2" name="Image 2"/>
+            <wp:cNvGraphicFramePr>
+              <a:graphicFrameLocks xmlns:a="http://schemas.openxmlformats.org/drawingml/2006/main" noChangeAspect="1"/>
+            </wp:cNvGraphicFramePr>
+            <a:graphic xmlns:a="http://schemas.openxmlformats.org/drawingml/2006/main">
+              <a:graphicData uri="http://schemas.openxmlformats.org/drawingml/2006/picture">
+                <pic:pic xmlns:pic="http://schemas.openxmlformats.org/drawingml/2006/picture">
+                  <pic:nvPicPr>
+                    <pic:cNvPr id="1" name=""/>
+                    <pic:cNvPicPr/>
+                  </pic:nvPicPr>
+                  <pic:blipFill>
+                    <a:blip r:embed="rId6"/>
+                    <a:stretch>
+                      <a:fillRect/>
+                    </a:stretch>
+                  </pic:blipFill>
+                  <pic:spPr>
+                    <a:xfrm>
+                      <a:off x="0" y="0"/>
+                      <a:ext cx="5760720" cy="3746500"/>
+                    </a:xfrm>
+                    <a:prstGeom prst="rect">
+                      <a:avLst/>
+                    </a:prstGeom>
+                  </pic:spPr>
+                </pic:pic>
+              </a:graphicData>
+            </a:graphic>
+          </wp:inline>
+        </w:drawing>
+      </w:r>
+    </w:p>
+    <w:p>
+      <w:pPr>
+        <w:pStyle w:val="Paragraphedeliste"/>
+        <w:ind w:left="360"/>
+      </w:pPr>
+      <w:r>
+        <w:t>On trouve le token à la fin et l’adresse du site internet</w:t>
+      </w:r>
     </w:p>
     <w:p>
       <w:pPr>
@@ -62,8 +240,539 @@
         </w:numPr>
       </w:pPr>
       <w:r>
-        <w:t>Déchiffrement et récupération identification</w:t>
-      </w:r>
+        <w:t>Déchiffrement et récupération id</w:t>
+      </w:r>
+      <w:r>
+        <w:t>()</w:t>
+      </w:r>
+    </w:p>
+    <w:p>
+      <w:pPr>
+        <w:pStyle w:val="Paragraphedeliste"/>
+        <w:ind w:left="360"/>
+      </w:pPr>
+      <w:r>
+        <w:t>La fonction identification est importé depuis un apk chiffré :</w:t>
+      </w:r>
+    </w:p>
+    <w:p>
+      <w:pPr>
+        <w:pStyle w:val="Paragraphedeliste"/>
+        <w:ind w:left="360"/>
+      </w:pPr>
+      <w:r>
+        <w:rPr>
+          <w:noProof/>
+        </w:rPr>
+        <w:drawing>
+          <wp:inline distT="0" distB="0" distL="0" distR="0" wp14:anchorId="48DAD1F4" wp14:editId="4C8FCC31">
+            <wp:extent cx="5760720" cy="2980690"/>
+            <wp:effectExtent l="0" t="0" r="0" b="0"/>
+            <wp:docPr id="3" name="Image 3"/>
+            <wp:cNvGraphicFramePr>
+              <a:graphicFrameLocks xmlns:a="http://schemas.openxmlformats.org/drawingml/2006/main" noChangeAspect="1"/>
+            </wp:cNvGraphicFramePr>
+            <a:graphic xmlns:a="http://schemas.openxmlformats.org/drawingml/2006/main">
+              <a:graphicData uri="http://schemas.openxmlformats.org/drawingml/2006/picture">
+                <pic:pic xmlns:pic="http://schemas.openxmlformats.org/drawingml/2006/picture">
+                  <pic:nvPicPr>
+                    <pic:cNvPr id="1" name=""/>
+                    <pic:cNvPicPr/>
+                  </pic:nvPicPr>
+                  <pic:blipFill>
+                    <a:blip r:embed="rId7"/>
+                    <a:stretch>
+                      <a:fillRect/>
+                    </a:stretch>
+                  </pic:blipFill>
+                  <pic:spPr>
+                    <a:xfrm>
+                      <a:off x="0" y="0"/>
+                      <a:ext cx="5760720" cy="2980690"/>
+                    </a:xfrm>
+                    <a:prstGeom prst="rect">
+                      <a:avLst/>
+                    </a:prstGeom>
+                  </pic:spPr>
+                </pic:pic>
+              </a:graphicData>
+            </a:graphic>
+          </wp:inline>
+        </w:drawing>
+      </w:r>
+    </w:p>
+    <w:p>
+      <w:pPr>
+        <w:pStyle w:val="Paragraphedeliste"/>
+        <w:ind w:left="360"/>
+      </w:pPr>
+      <w:r>
+        <w:rPr>
+          <w:noProof/>
+        </w:rPr>
+        <w:lastRenderedPageBreak/>
+        <w:drawing>
+          <wp:inline distT="0" distB="0" distL="0" distR="0" wp14:anchorId="34EA3605" wp14:editId="03E367B6">
+            <wp:extent cx="5760720" cy="2848610"/>
+            <wp:effectExtent l="0" t="0" r="0" b="8890"/>
+            <wp:docPr id="4" name="Image 4"/>
+            <wp:cNvGraphicFramePr>
+              <a:graphicFrameLocks xmlns:a="http://schemas.openxmlformats.org/drawingml/2006/main" noChangeAspect="1"/>
+            </wp:cNvGraphicFramePr>
+            <a:graphic xmlns:a="http://schemas.openxmlformats.org/drawingml/2006/main">
+              <a:graphicData uri="http://schemas.openxmlformats.org/drawingml/2006/picture">
+                <pic:pic xmlns:pic="http://schemas.openxmlformats.org/drawingml/2006/picture">
+                  <pic:nvPicPr>
+                    <pic:cNvPr id="1" name=""/>
+                    <pic:cNvPicPr/>
+                  </pic:nvPicPr>
+                  <pic:blipFill>
+                    <a:blip r:embed="rId8"/>
+                    <a:stretch>
+                      <a:fillRect/>
+                    </a:stretch>
+                  </pic:blipFill>
+                  <pic:spPr>
+                    <a:xfrm>
+                      <a:off x="0" y="0"/>
+                      <a:ext cx="5760720" cy="2848610"/>
+                    </a:xfrm>
+                    <a:prstGeom prst="rect">
+                      <a:avLst/>
+                    </a:prstGeom>
+                  </pic:spPr>
+                </pic:pic>
+              </a:graphicData>
+            </a:graphic>
+          </wp:inline>
+        </w:drawing>
+      </w:r>
+    </w:p>
+    <w:p>
+      <w:pPr>
+        <w:pStyle w:val="Paragraphedeliste"/>
+        <w:ind w:left="360"/>
+      </w:pPr>
+      <w:r>
+        <w:t>Elle sert à s’identifier.</w:t>
+      </w:r>
+    </w:p>
+    <w:p>
+      <w:pPr>
+        <w:pStyle w:val="Paragraphedeliste"/>
+        <w:ind w:left="360"/>
+      </w:pPr>
+    </w:p>
+    <w:p>
+      <w:pPr>
+        <w:pStyle w:val="Paragraphedeliste"/>
+        <w:ind w:left="360"/>
+      </w:pPr>
+      <w:r>
+        <w:t>En  utilisant apk-tool :</w:t>
+      </w:r>
+    </w:p>
+    <w:p>
+      <w:pPr>
+        <w:pStyle w:val="Paragraphedeliste"/>
+        <w:ind w:left="360"/>
+      </w:pPr>
+      <w:r>
+        <w:t xml:space="preserve">Cd appcustom/assets </w:t>
+      </w:r>
+    </w:p>
+    <w:p>
+      <w:pPr>
+        <w:pStyle w:val="Paragraphedeliste"/>
+        <w:ind w:left="360"/>
+      </w:pPr>
+      <w:r>
+        <w:t>on trouve test-sec.apk qui est déchiffré dans le code java, comme vu avec jadx, avec le mot de passe « aBeautifulLayOfEncryption » et le chiffrement AES/GCM/NoPadding.</w:t>
+      </w:r>
+      <w:r>
+        <w:t xml:space="preserve"> On remarque que l’IV et le sel sont de 12 et 16 bytes en debut de fichier.</w:t>
+      </w:r>
+    </w:p>
+    <w:p>
+      <w:pPr>
+        <w:pStyle w:val="Paragraphedeliste"/>
+        <w:ind w:left="360"/>
+      </w:pPr>
+      <w:r>
+        <w:rPr>
+          <w:noProof/>
+        </w:rPr>
+        <w:drawing>
+          <wp:inline distT="0" distB="0" distL="0" distR="0" wp14:anchorId="3E487CB8" wp14:editId="20572467">
+            <wp:extent cx="5760720" cy="2273935"/>
+            <wp:effectExtent l="0" t="0" r="0" b="0"/>
+            <wp:docPr id="5" name="Image 5"/>
+            <wp:cNvGraphicFramePr>
+              <a:graphicFrameLocks xmlns:a="http://schemas.openxmlformats.org/drawingml/2006/main" noChangeAspect="1"/>
+            </wp:cNvGraphicFramePr>
+            <a:graphic xmlns:a="http://schemas.openxmlformats.org/drawingml/2006/main">
+              <a:graphicData uri="http://schemas.openxmlformats.org/drawingml/2006/picture">
+                <pic:pic xmlns:pic="http://schemas.openxmlformats.org/drawingml/2006/picture">
+                  <pic:nvPicPr>
+                    <pic:cNvPr id="1" name=""/>
+                    <pic:cNvPicPr/>
+                  </pic:nvPicPr>
+                  <pic:blipFill>
+                    <a:blip r:embed="rId9"/>
+                    <a:stretch>
+                      <a:fillRect/>
+                    </a:stretch>
+                  </pic:blipFill>
+                  <pic:spPr>
+                    <a:xfrm>
+                      <a:off x="0" y="0"/>
+                      <a:ext cx="5760720" cy="2273935"/>
+                    </a:xfrm>
+                    <a:prstGeom prst="rect">
+                      <a:avLst/>
+                    </a:prstGeom>
+                  </pic:spPr>
+                </pic:pic>
+              </a:graphicData>
+            </a:graphic>
+          </wp:inline>
+        </w:drawing>
+      </w:r>
+    </w:p>
+    <w:p>
+      <w:pPr>
+        <w:shd w:val="clear" w:color="auto" w:fill="FFFFFF"/>
+        <w:tabs>
+          <w:tab w:val="left" w:pos="916"/>
+          <w:tab w:val="left" w:pos="1832"/>
+          <w:tab w:val="left" w:pos="2748"/>
+          <w:tab w:val="left" w:pos="3664"/>
+          <w:tab w:val="left" w:pos="4580"/>
+          <w:tab w:val="left" w:pos="5496"/>
+          <w:tab w:val="left" w:pos="6412"/>
+          <w:tab w:val="left" w:pos="7328"/>
+          <w:tab w:val="left" w:pos="8244"/>
+          <w:tab w:val="left" w:pos="9160"/>
+          <w:tab w:val="left" w:pos="10076"/>
+          <w:tab w:val="left" w:pos="10992"/>
+          <w:tab w:val="left" w:pos="11908"/>
+          <w:tab w:val="left" w:pos="12824"/>
+          <w:tab w:val="left" w:pos="13740"/>
+          <w:tab w:val="left" w:pos="14656"/>
+        </w:tabs>
+        <w:spacing w:after="0" w:line="240" w:lineRule="auto"/>
+        <w:rPr>
+          <w:rFonts w:ascii="Courier New" w:eastAsia="Times New Roman" w:hAnsi="Courier New" w:cs="Courier New"/>
+          <w:color w:val="000000"/>
+          <w:sz w:val="20"/>
+          <w:szCs w:val="20"/>
+          <w:lang w:eastAsia="fr-FR"/>
+        </w:rPr>
+      </w:pPr>
+      <w:r>
+        <w:rPr>
+          <w:noProof/>
+        </w:rPr>
+        <w:drawing>
+          <wp:inline distT="0" distB="0" distL="0" distR="0" wp14:anchorId="57C91C40" wp14:editId="7F27078E">
+            <wp:extent cx="5760720" cy="1488440"/>
+            <wp:effectExtent l="0" t="0" r="0" b="0"/>
+            <wp:docPr id="6" name="Image 6"/>
+            <wp:cNvGraphicFramePr>
+              <a:graphicFrameLocks xmlns:a="http://schemas.openxmlformats.org/drawingml/2006/main" noChangeAspect="1"/>
+            </wp:cNvGraphicFramePr>
+            <a:graphic xmlns:a="http://schemas.openxmlformats.org/drawingml/2006/main">
+              <a:graphicData uri="http://schemas.openxmlformats.org/drawingml/2006/picture">
+                <pic:pic xmlns:pic="http://schemas.openxmlformats.org/drawingml/2006/picture">
+                  <pic:nvPicPr>
+                    <pic:cNvPr id="1" name=""/>
+                    <pic:cNvPicPr/>
+                  </pic:nvPicPr>
+                  <pic:blipFill>
+                    <a:blip r:embed="rId10"/>
+                    <a:stretch>
+                      <a:fillRect/>
+                    </a:stretch>
+                  </pic:blipFill>
+                  <pic:spPr>
+                    <a:xfrm>
+                      <a:off x="0" y="0"/>
+                      <a:ext cx="5760720" cy="1488440"/>
+                    </a:xfrm>
+                    <a:prstGeom prst="rect">
+                      <a:avLst/>
+                    </a:prstGeom>
+                  </pic:spPr>
+                </pic:pic>
+              </a:graphicData>
+            </a:graphic>
+          </wp:inline>
+        </w:drawing>
+      </w:r>
+    </w:p>
+    <w:p>
+      <w:pPr>
+        <w:shd w:val="clear" w:color="auto" w:fill="FFFFFF"/>
+        <w:tabs>
+          <w:tab w:val="left" w:pos="916"/>
+          <w:tab w:val="left" w:pos="1832"/>
+          <w:tab w:val="left" w:pos="2748"/>
+          <w:tab w:val="left" w:pos="3664"/>
+          <w:tab w:val="left" w:pos="4580"/>
+          <w:tab w:val="left" w:pos="5496"/>
+          <w:tab w:val="left" w:pos="6412"/>
+          <w:tab w:val="left" w:pos="7328"/>
+          <w:tab w:val="left" w:pos="8244"/>
+          <w:tab w:val="left" w:pos="9160"/>
+          <w:tab w:val="left" w:pos="10076"/>
+          <w:tab w:val="left" w:pos="10992"/>
+          <w:tab w:val="left" w:pos="11908"/>
+          <w:tab w:val="left" w:pos="12824"/>
+          <w:tab w:val="left" w:pos="13740"/>
+          <w:tab w:val="left" w:pos="14656"/>
+        </w:tabs>
+        <w:spacing w:after="0" w:line="240" w:lineRule="auto"/>
+        <w:rPr>
+          <w:rFonts w:ascii="Courier New" w:eastAsia="Times New Roman" w:hAnsi="Courier New" w:cs="Courier New"/>
+          <w:color w:val="000000"/>
+          <w:sz w:val="20"/>
+          <w:szCs w:val="20"/>
+          <w:lang w:eastAsia="fr-FR"/>
+        </w:rPr>
+      </w:pPr>
+      <w:r>
+        <w:rPr>
+          <w:rFonts w:ascii="Courier New" w:eastAsia="Times New Roman" w:hAnsi="Courier New" w:cs="Courier New"/>
+          <w:color w:val="000000"/>
+          <w:sz w:val="20"/>
+          <w:szCs w:val="20"/>
+          <w:lang w:eastAsia="fr-FR"/>
+        </w:rPr>
+        <w:t xml:space="preserve">Le mot de passe est dérivé en utilisant </w:t>
+      </w:r>
+      <w:r>
+        <w:rPr>
+          <w:rFonts w:ascii="Courier New" w:eastAsia="Times New Roman" w:hAnsi="Courier New" w:cs="Courier New"/>
+          <w:color w:val="000000"/>
+          <w:sz w:val="20"/>
+          <w:szCs w:val="20"/>
+          <w:lang w:eastAsia="fr-FR"/>
+        </w:rPr>
+        <w:t>PBKDF2WithHmacSHA256</w:t>
+      </w:r>
+      <w:r>
+        <w:rPr>
+          <w:rFonts w:ascii="Courier New" w:eastAsia="Times New Roman" w:hAnsi="Courier New" w:cs="Courier New"/>
+          <w:color w:val="000000"/>
+          <w:sz w:val="20"/>
+          <w:szCs w:val="20"/>
+          <w:lang w:eastAsia="fr-FR"/>
+        </w:rPr>
+        <w:t>.</w:t>
+      </w:r>
+    </w:p>
+    <w:p>
+      <w:pPr>
+        <w:shd w:val="clear" w:color="auto" w:fill="FFFFFF"/>
+        <w:tabs>
+          <w:tab w:val="left" w:pos="916"/>
+          <w:tab w:val="left" w:pos="1832"/>
+          <w:tab w:val="left" w:pos="2748"/>
+          <w:tab w:val="left" w:pos="3664"/>
+          <w:tab w:val="left" w:pos="4580"/>
+          <w:tab w:val="left" w:pos="5496"/>
+          <w:tab w:val="left" w:pos="6412"/>
+          <w:tab w:val="left" w:pos="7328"/>
+          <w:tab w:val="left" w:pos="8244"/>
+          <w:tab w:val="left" w:pos="9160"/>
+          <w:tab w:val="left" w:pos="10076"/>
+          <w:tab w:val="left" w:pos="10992"/>
+          <w:tab w:val="left" w:pos="11908"/>
+          <w:tab w:val="left" w:pos="12824"/>
+          <w:tab w:val="left" w:pos="13740"/>
+          <w:tab w:val="left" w:pos="14656"/>
+        </w:tabs>
+        <w:spacing w:after="0" w:line="240" w:lineRule="auto"/>
+        <w:rPr>
+          <w:rFonts w:ascii="Courier New" w:eastAsia="Times New Roman" w:hAnsi="Courier New" w:cs="Courier New"/>
+          <w:color w:val="000000"/>
+          <w:sz w:val="20"/>
+          <w:szCs w:val="20"/>
+          <w:lang w:eastAsia="fr-FR"/>
+        </w:rPr>
+      </w:pPr>
+    </w:p>
+    <w:p>
+      <w:pPr>
+        <w:pStyle w:val="Paragraphedeliste"/>
+        <w:ind w:left="360"/>
+      </w:pPr>
+      <w:r>
+        <w:lastRenderedPageBreak/>
+        <w:t xml:space="preserve">Un code java pour faire le déchiffrement est : </w:t>
+      </w:r>
+      <w:r>
+        <w:object w:dxaOrig="1516" w:dyaOrig="987" w14:anchorId="1666C115">
+          <v:shapetype id="_x0000_t75" coordsize="21600,21600" o:spt="75" o:preferrelative="t" path="m@4@5l@4@11@9@11@9@5xe" filled="f" stroked="f">
+            <v:stroke joinstyle="miter"/>
+            <v:formulas>
+              <v:f eqn="if lineDrawn pixelLineWidth 0"/>
+              <v:f eqn="sum @0 1 0"/>
+              <v:f eqn="sum 0 0 @1"/>
+              <v:f eqn="prod @2 1 2"/>
+              <v:f eqn="prod @3 21600 pixelWidth"/>
+              <v:f eqn="prod @3 21600 pixelHeight"/>
+              <v:f eqn="sum @0 0 1"/>
+              <v:f eqn="prod @6 1 2"/>
+              <v:f eqn="prod @7 21600 pixelWidth"/>
+              <v:f eqn="sum @8 21600 0"/>
+              <v:f eqn="prod @7 21600 pixelHeight"/>
+              <v:f eqn="sum @10 21600 0"/>
+            </v:formulas>
+            <v:path o:extrusionok="f" gradientshapeok="t" o:connecttype="rect"/>
+            <o:lock v:ext="edit" aspectratio="t"/>
+          </v:shapetype>
+          <v:shape id="_x0000_i1029" type="#_x0000_t75" style="width:75.8pt;height:49.1pt" o:ole="">
+            <v:imagedata r:id="rId11" o:title=""/>
+          </v:shape>
+          <o:OLEObject Type="Embed" ProgID="Package" ShapeID="_x0000_i1029" DrawAspect="Icon" ObjectID="_1675541523" r:id="rId12"/>
+        </w:object>
+      </w:r>
+    </w:p>
+    <w:p>
+      <w:pPr>
+        <w:pStyle w:val="Paragraphedeliste"/>
+        <w:ind w:left="360"/>
+        <w:rPr>
+          <w:rFonts w:ascii="Consolas" w:hAnsi="Consolas" w:cs="Consolas"/>
+          <w:color w:val="3F7F5F"/>
+          <w:sz w:val="20"/>
+          <w:szCs w:val="20"/>
+          <w:shd w:val="clear" w:color="auto" w:fill="E8F2FE"/>
+        </w:rPr>
+      </w:pPr>
+      <w:r>
+        <w:t>(</w:t>
+      </w:r>
+      <w:r>
+        <w:t>Inspiré</w:t>
+      </w:r>
+      <w:r>
+        <w:t xml:space="preserve"> de </w:t>
+      </w:r>
+      <w:r>
+        <w:rPr>
+          <w:rFonts w:ascii="Consolas" w:hAnsi="Consolas" w:cs="Consolas"/>
+          <w:color w:val="3F7F5F"/>
+          <w:sz w:val="20"/>
+          <w:szCs w:val="20"/>
+          <w:shd w:val="clear" w:color="auto" w:fill="E8F2FE"/>
+        </w:rPr>
+        <w:t>https://mkyong.com/java/java-aes-encryption-and-decryption/</w:t>
+      </w:r>
+      <w:r>
+        <w:rPr>
+          <w:rFonts w:ascii="Consolas" w:hAnsi="Consolas" w:cs="Consolas"/>
+          <w:color w:val="3F7F5F"/>
+          <w:sz w:val="20"/>
+          <w:szCs w:val="20"/>
+          <w:shd w:val="clear" w:color="auto" w:fill="E8F2FE"/>
+        </w:rPr>
+        <w:t xml:space="preserve">) </w:t>
+      </w:r>
+    </w:p>
+    <w:p>
+      <w:r>
+        <w:t>javac .\EncryptorAesGcmPassword.java</w:t>
+      </w:r>
+    </w:p>
+    <w:p>
+      <w:r>
+        <w:t>java -cp . EncryptorAesGcmPassword</w:t>
+      </w:r>
+    </w:p>
+    <w:p>
+      <w:r>
+        <w:t>Avec le fichier apk dans le même dossier.</w:t>
+      </w:r>
+    </w:p>
+    <w:p>
+      <w:pPr>
+        <w:ind w:firstLine="360"/>
+      </w:pPr>
+      <w:r>
+        <w:t>Une fois le déchiffrement effectué, jadx nous livre les secrets de l’apk :</w:t>
+      </w:r>
+    </w:p>
+    <w:p>
+      <w:pPr>
+        <w:ind w:firstLine="360"/>
+      </w:pPr>
+      <w:r>
+        <w:rPr>
+          <w:noProof/>
+        </w:rPr>
+        <w:drawing>
+          <wp:inline distT="0" distB="0" distL="0" distR="0" wp14:anchorId="70A7F0F2" wp14:editId="690D82D4">
+            <wp:extent cx="5760720" cy="3107690"/>
+            <wp:effectExtent l="0" t="0" r="0" b="0"/>
+            <wp:docPr id="8" name="Image 8"/>
+            <wp:cNvGraphicFramePr>
+              <a:graphicFrameLocks xmlns:a="http://schemas.openxmlformats.org/drawingml/2006/main" noChangeAspect="1"/>
+            </wp:cNvGraphicFramePr>
+            <a:graphic xmlns:a="http://schemas.openxmlformats.org/drawingml/2006/main">
+              <a:graphicData uri="http://schemas.openxmlformats.org/drawingml/2006/picture">
+                <pic:pic xmlns:pic="http://schemas.openxmlformats.org/drawingml/2006/picture">
+                  <pic:nvPicPr>
+                    <pic:cNvPr id="1" name=""/>
+                    <pic:cNvPicPr/>
+                  </pic:nvPicPr>
+                  <pic:blipFill>
+                    <a:blip r:embed="rId13"/>
+                    <a:stretch>
+                      <a:fillRect/>
+                    </a:stretch>
+                  </pic:blipFill>
+                  <pic:spPr>
+                    <a:xfrm>
+                      <a:off x="0" y="0"/>
+                      <a:ext cx="5760720" cy="3107690"/>
+                    </a:xfrm>
+                    <a:prstGeom prst="rect">
+                      <a:avLst/>
+                    </a:prstGeom>
+                  </pic:spPr>
+                </pic:pic>
+              </a:graphicData>
+            </a:graphic>
+          </wp:inline>
+        </w:drawing>
+      </w:r>
+    </w:p>
+    <w:p>
+      <w:pPr>
+        <w:pStyle w:val="PrformatHTML"/>
+        <w:shd w:val="clear" w:color="auto" w:fill="FFFFFF"/>
+        <w:rPr>
+          <w:color w:val="000000"/>
+        </w:rPr>
+      </w:pPr>
+      <w:r>
+        <w:t>On comprend que le string d’authentification est en fait le sha256 du token déjà trouvé, auquel s’ajoute un code fourni par le code http du header de la réponse à la requête GET sur : site + </w:t>
+      </w:r>
+      <w:r>
+        <w:rPr>
+          <w:b/>
+          <w:bCs/>
+          <w:color w:val="008000"/>
+        </w:rPr>
+        <w:t>?request=get_authentication_code</w:t>
+      </w:r>
+    </w:p>
+    <w:p>
+      <w:pPr>
+        <w:ind w:firstLine="360"/>
+      </w:pPr>
     </w:p>
     <w:p>
       <w:pPr>
@@ -78,6 +787,101 @@
       </w:r>
     </w:p>
     <w:p>
+      <w:pPr>
+        <w:pStyle w:val="Paragraphedeliste"/>
+        <w:ind w:left="360"/>
+      </w:pPr>
+      <w:r>
+        <w:t>En regardant dans le</w:t>
+      </w:r>
+      <w:r>
+        <w:t xml:space="preserve"> dossier</w:t>
+      </w:r>
+      <w:r>
+        <w:t xml:space="preserve"> smali (apk-tool) ou en utilisant ghidra :</w:t>
+      </w:r>
+    </w:p>
+    <w:p>
+      <w:pPr>
+        <w:pStyle w:val="Paragraphedeliste"/>
+        <w:ind w:left="360"/>
+      </w:pPr>
+      <w:r>
+        <w:t xml:space="preserve">Dans </w:t>
+      </w:r>
+      <w:r>
+        <w:t>"</w:t>
+      </w:r>
+      <w:r>
+        <w:t xml:space="preserve"> </w:t>
+      </w:r>
+      <w:r>
+        <w:t>appcustom\smali\inc\pir\buyexpress\MainActivity.smali"</w:t>
+      </w:r>
+    </w:p>
+    <w:p>
+      <w:pPr>
+        <w:pStyle w:val="Paragraphedeliste"/>
+        <w:ind w:left="360"/>
+      </w:pPr>
+      <w:r>
+        <w:rPr>
+          <w:noProof/>
+        </w:rPr>
+        <w:lastRenderedPageBreak/>
+        <w:drawing>
+          <wp:inline distT="0" distB="0" distL="0" distR="0" wp14:anchorId="692497A3" wp14:editId="5AFA1106">
+            <wp:extent cx="5760720" cy="3945890"/>
+            <wp:effectExtent l="0" t="0" r="0" b="0"/>
+            <wp:docPr id="7" name="Image 7"/>
+            <wp:cNvGraphicFramePr>
+              <a:graphicFrameLocks xmlns:a="http://schemas.openxmlformats.org/drawingml/2006/main" noChangeAspect="1"/>
+            </wp:cNvGraphicFramePr>
+            <a:graphic xmlns:a="http://schemas.openxmlformats.org/drawingml/2006/main">
+              <a:graphicData uri="http://schemas.openxmlformats.org/drawingml/2006/picture">
+                <pic:pic xmlns:pic="http://schemas.openxmlformats.org/drawingml/2006/picture">
+                  <pic:nvPicPr>
+                    <pic:cNvPr id="1" name=""/>
+                    <pic:cNvPicPr/>
+                  </pic:nvPicPr>
+                  <pic:blipFill>
+                    <a:blip r:embed="rId14"/>
+                    <a:stretch>
+                      <a:fillRect/>
+                    </a:stretch>
+                  </pic:blipFill>
+                  <pic:spPr>
+                    <a:xfrm>
+                      <a:off x="0" y="0"/>
+                      <a:ext cx="5760720" cy="3945890"/>
+                    </a:xfrm>
+                    <a:prstGeom prst="rect">
+                      <a:avLst/>
+                    </a:prstGeom>
+                  </pic:spPr>
+                </pic:pic>
+              </a:graphicData>
+            </a:graphic>
+          </wp:inline>
+        </w:drawing>
+      </w:r>
+    </w:p>
+    <w:p>
+      <w:pPr>
+        <w:pStyle w:val="Paragraphedeliste"/>
+        <w:ind w:left="360"/>
+      </w:pPr>
+      <w:r>
+        <w:t>Avant le chargement d’URL on peut trouver une ancienne URL oubliée dans le code.</w:t>
+      </w:r>
+    </w:p>
+    <w:p>
+      <w:pPr>
+        <w:pStyle w:val="Paragraphedeliste"/>
+        <w:ind w:left="360"/>
+      </w:pPr>
+    </w:p>
+    <w:p>
       <w:r>
         <w:t>Part 2 : Web</w:t>
       </w:r>
@@ -91,16 +895,50 @@
         </w:numPr>
       </w:pPr>
       <w:r>
-        <w:t>Connexion au site principal (</w:t>
-      </w:r>
-      <w:proofErr w:type="spellStart"/>
-      <w:r>
-        <w:t>ua+js</w:t>
-      </w:r>
-      <w:proofErr w:type="spellEnd"/>
-      <w:r>
-        <w:t>) pc</w:t>
-      </w:r>
+        <w:t>Connexion au site principal (ua+js) pc</w:t>
+      </w:r>
+    </w:p>
+    <w:p>
+      <w:pPr>
+        <w:pStyle w:val="Paragraphedeliste"/>
+        <w:ind w:left="360"/>
+      </w:pPr>
+      <w:r>
+        <w:t xml:space="preserve">On défini l’user agent de son navigateur comme il faut, par exemple : </w:t>
+      </w:r>
+    </w:p>
+    <w:p>
+      <w:pPr>
+        <w:pStyle w:val="Paragraphedeliste"/>
+        <w:ind w:left="360"/>
+      </w:pPr>
+      <w:r>
+        <w:t>Mozilla/5.0 (Android; Tablet; rv:19.0) Gecko/19.0 Firefox/19.0? id:BuyExpress/1.1/A1548S968D2563</w:t>
+      </w:r>
+    </w:p>
+    <w:p>
+      <w:pPr>
+        <w:pStyle w:val="Paragraphedeliste"/>
+        <w:ind w:left="360"/>
+      </w:pPr>
+      <w:r>
+        <w:t>(via une extension ou le about :config du navigateur)</w:t>
+      </w:r>
+    </w:p>
+    <w:p>
+      <w:pPr>
+        <w:pStyle w:val="Paragraphedeliste"/>
+        <w:ind w:left="360"/>
+      </w:pPr>
+      <w:r>
+        <w:t>On définit la fonction js : Android.identification comme suit :</w:t>
+      </w:r>
+    </w:p>
+    <w:p>
+      <w:pPr>
+        <w:pStyle w:val="Paragraphedeliste"/>
+        <w:ind w:left="360"/>
+      </w:pPr>
     </w:p>
     <w:p>
       <w:pPr>
@@ -111,13 +949,17 @@
         </w:numPr>
       </w:pPr>
       <w:r>
-        <w:t>Connexion à l’ancien site #diff #</w:t>
-      </w:r>
-      <w:proofErr w:type="spellStart"/>
-      <w:r>
-        <w:t>ua</w:t>
-      </w:r>
-      <w:proofErr w:type="spellEnd"/>
+        <w:t>Connexion à l’ancien site #diff #ua</w:t>
+      </w:r>
+    </w:p>
+    <w:p>
+      <w:pPr>
+        <w:pStyle w:val="Paragraphedeliste"/>
+        <w:ind w:left="360"/>
+      </w:pPr>
+      <w:r>
+        <w:t>Pareil mais version 0.7, visible dans les sources du site web.</w:t>
+      </w:r>
     </w:p>
     <w:p>
       <w:pPr>
@@ -134,6 +976,33 @@
     <w:p>
       <w:pPr>
         <w:pStyle w:val="Paragraphedeliste"/>
+        <w:ind w:left="360"/>
+      </w:pPr>
+      <w:r>
+        <w:t>Login admin</w:t>
+      </w:r>
+    </w:p>
+    <w:p>
+      <w:pPr>
+        <w:pStyle w:val="Paragraphedeliste"/>
+        <w:ind w:left="360"/>
+      </w:pPr>
+      <w:r>
+        <w:t xml:space="preserve">Mdp :1’ OR « 1 »=’1 </w:t>
+      </w:r>
+    </w:p>
+    <w:p>
+      <w:pPr>
+        <w:pStyle w:val="Paragraphedeliste"/>
+        <w:ind w:left="360"/>
+      </w:pPr>
+      <w:r>
+        <w:t>=&gt;on est connecte</w:t>
+      </w:r>
+    </w:p>
+    <w:p>
+      <w:pPr>
+        <w:pStyle w:val="Paragraphedeliste"/>
         <w:numPr>
           <w:ilvl w:val="1"/>
           <w:numId w:val="2"/>
@@ -146,6 +1015,15 @@
     <w:p>
       <w:pPr>
         <w:pStyle w:val="Paragraphedeliste"/>
+        <w:ind w:left="360"/>
+      </w:pPr>
+      <w:r>
+        <w:t>Nom des enfants + date de naissance, quelques essais, mot de passe : theophile0910</w:t>
+      </w:r>
+    </w:p>
+    <w:p>
+      <w:pPr>
+        <w:pStyle w:val="Paragraphedeliste"/>
         <w:numPr>
           <w:ilvl w:val="1"/>
           <w:numId w:val="2"/>
@@ -160,22 +1038,26 @@
         <w:pStyle w:val="Paragraphedeliste"/>
         <w:ind w:left="360"/>
       </w:pPr>
-    </w:p>
-    <w:p>
-      <w:pPr>
-        <w:pStyle w:val="Paragraphedeliste"/>
-        <w:ind w:left="360"/>
-      </w:pPr>
-      <w:proofErr w:type="spellStart"/>
-      <w:r>
-        <w:t>Enjoy</w:t>
-      </w:r>
-      <w:proofErr w:type="spellEnd"/>
-      <w:r>
-        <w:t> !</w:t>
+      <w:r>
+        <w:t>Curl (go jb !)</w:t>
       </w:r>
       <w:bookmarkStart w:id="0" w:name="_GoBack"/>
       <w:bookmarkEnd w:id="0"/>
+    </w:p>
+    <w:p>
+      <w:pPr>
+        <w:pStyle w:val="Paragraphedeliste"/>
+        <w:ind w:left="360"/>
+      </w:pPr>
+    </w:p>
+    <w:p>
+      <w:pPr>
+        <w:pStyle w:val="Paragraphedeliste"/>
+        <w:ind w:left="360"/>
+      </w:pPr>
+      <w:r>
+        <w:t>Enjoy !</w:t>
+      </w:r>
     </w:p>
     <w:sectPr>
       <w:pgSz w:w="11906" w:h="16838"/>
@@ -190,6 +1072,119 @@
 <file path=word/numbering.xml><?xml version="1.0" encoding="utf-8"?>
 <w:numbering xmlns:wpc="http://schemas.microsoft.com/office/word/2010/wordprocessingCanvas" xmlns:cx="http://schemas.microsoft.com/office/drawing/2014/chartex" xmlns:cx1="http://schemas.microsoft.com/office/drawing/2015/9/8/chartex" xmlns:cx2="http://schemas.microsoft.com/office/drawing/2015/10/21/chartex" xmlns:cx3="http://schemas.microsoft.com/office/drawing/2016/5/9/chartex" xmlns:cx4="http://schemas.microsoft.com/office/drawing/2016/5/10/chartex" xmlns:cx5="http://schemas.microsoft.com/office/drawing/2016/5/11/chartex" xmlns:cx6="http://schemas.microsoft.com/office/drawing/2016/5/12/chartex" xmlns:cx7="http://schemas.microsoft.com/office/drawing/2016/5/13/chartex" xmlns:cx8="http://schemas.microsoft.com/office/drawing/2016/5/14/chartex" xmlns:mc="http://schemas.openxmlformats.org/markup-compatibility/2006" xmlns:aink="http://schemas.microsoft.com/office/drawing/2016/ink" xmlns:am3d="http://schemas.microsoft.com/office/drawing/2017/model3d" xmlns:o="urn:schemas-microsoft-com:office:office" xmlns:r="http://schemas.openxmlformats.org/officeDocument/2006/relationships" xmlns:m="http://schemas.openxmlformats.org/officeDocument/2006/math" xmlns:v="urn:schemas-microsoft-com:vml" xmlns:wp14="http://schemas.microsoft.com/office/word/2010/wordprocessingDrawing" xmlns:wp="http://schemas.openxmlformats.org/drawingml/2006/wordprocessingDrawing" xmlns:w10="urn:schemas-microsoft-com:office:word" xmlns:w="http://schemas.openxmlformats.org/wordprocessingml/2006/main" xmlns:w14="http://schemas.microsoft.com/office/word/2010/wordml" xmlns:w15="http://schemas.microsoft.com/office/word/2012/wordml" xmlns:w16cid="http://schemas.microsoft.com/office/word/2016/wordml/cid" xmlns:w16se="http://schemas.microsoft.com/office/word/2015/wordml/symex" xmlns:wpg="http://schemas.microsoft.com/office/word/2010/wordprocessingGroup" xmlns:wpi="http://schemas.microsoft.com/office/word/2010/wordprocessingInk" xmlns:wne="http://schemas.microsoft.com/office/word/2006/wordml" xmlns:wps="http://schemas.microsoft.com/office/word/2010/wordprocessingShape" mc:Ignorable="w14 w15 w16se w16cid wp14">
   <w:abstractNum w:abstractNumId="0" w15:restartNumberingAfterBreak="0">
+    <w:nsid w:val="05C632B0"/>
+    <w:multiLevelType w:val="hybridMultilevel"/>
+    <w:tmpl w:val="77BCDB8A"/>
+    <w:lvl w:ilvl="0" w:tplc="11E04500">
+      <w:start w:val="2"/>
+      <w:numFmt w:val="bullet"/>
+      <w:lvlText w:val=""/>
+      <w:lvlJc w:val="left"/>
+      <w:pPr>
+        <w:ind w:left="720" w:hanging="360"/>
+      </w:pPr>
+      <w:rPr>
+        <w:rFonts w:ascii="Wingdings" w:eastAsiaTheme="minorHAnsi" w:hAnsi="Wingdings" w:cstheme="minorBidi" w:hint="default"/>
+      </w:rPr>
+    </w:lvl>
+    <w:lvl w:ilvl="1" w:tplc="040C0003" w:tentative="1">
+      <w:start w:val="1"/>
+      <w:numFmt w:val="bullet"/>
+      <w:lvlText w:val="o"/>
+      <w:lvlJc w:val="left"/>
+      <w:pPr>
+        <w:ind w:left="1440" w:hanging="360"/>
+      </w:pPr>
+      <w:rPr>
+        <w:rFonts w:ascii="Courier New" w:hAnsi="Courier New" w:cs="Courier New" w:hint="default"/>
+      </w:rPr>
+    </w:lvl>
+    <w:lvl w:ilvl="2" w:tplc="040C0005" w:tentative="1">
+      <w:start w:val="1"/>
+      <w:numFmt w:val="bullet"/>
+      <w:lvlText w:val=""/>
+      <w:lvlJc w:val="left"/>
+      <w:pPr>
+        <w:ind w:left="2160" w:hanging="360"/>
+      </w:pPr>
+      <w:rPr>
+        <w:rFonts w:ascii="Wingdings" w:hAnsi="Wingdings" w:hint="default"/>
+      </w:rPr>
+    </w:lvl>
+    <w:lvl w:ilvl="3" w:tplc="040C0001" w:tentative="1">
+      <w:start w:val="1"/>
+      <w:numFmt w:val="bullet"/>
+      <w:lvlText w:val=""/>
+      <w:lvlJc w:val="left"/>
+      <w:pPr>
+        <w:ind w:left="2880" w:hanging="360"/>
+      </w:pPr>
+      <w:rPr>
+        <w:rFonts w:ascii="Symbol" w:hAnsi="Symbol" w:hint="default"/>
+      </w:rPr>
+    </w:lvl>
+    <w:lvl w:ilvl="4" w:tplc="040C0003" w:tentative="1">
+      <w:start w:val="1"/>
+      <w:numFmt w:val="bullet"/>
+      <w:lvlText w:val="o"/>
+      <w:lvlJc w:val="left"/>
+      <w:pPr>
+        <w:ind w:left="3600" w:hanging="360"/>
+      </w:pPr>
+      <w:rPr>
+        <w:rFonts w:ascii="Courier New" w:hAnsi="Courier New" w:cs="Courier New" w:hint="default"/>
+      </w:rPr>
+    </w:lvl>
+    <w:lvl w:ilvl="5" w:tplc="040C0005" w:tentative="1">
+      <w:start w:val="1"/>
+      <w:numFmt w:val="bullet"/>
+      <w:lvlText w:val=""/>
+      <w:lvlJc w:val="left"/>
+      <w:pPr>
+        <w:ind w:left="4320" w:hanging="360"/>
+      </w:pPr>
+      <w:rPr>
+        <w:rFonts w:ascii="Wingdings" w:hAnsi="Wingdings" w:hint="default"/>
+      </w:rPr>
+    </w:lvl>
+    <w:lvl w:ilvl="6" w:tplc="040C0001" w:tentative="1">
+      <w:start w:val="1"/>
+      <w:numFmt w:val="bullet"/>
+      <w:lvlText w:val=""/>
+      <w:lvlJc w:val="left"/>
+      <w:pPr>
+        <w:ind w:left="5040" w:hanging="360"/>
+      </w:pPr>
+      <w:rPr>
+        <w:rFonts w:ascii="Symbol" w:hAnsi="Symbol" w:hint="default"/>
+      </w:rPr>
+    </w:lvl>
+    <w:lvl w:ilvl="7" w:tplc="040C0003" w:tentative="1">
+      <w:start w:val="1"/>
+      <w:numFmt w:val="bullet"/>
+      <w:lvlText w:val="o"/>
+      <w:lvlJc w:val="left"/>
+      <w:pPr>
+        <w:ind w:left="5760" w:hanging="360"/>
+      </w:pPr>
+      <w:rPr>
+        <w:rFonts w:ascii="Courier New" w:hAnsi="Courier New" w:cs="Courier New" w:hint="default"/>
+      </w:rPr>
+    </w:lvl>
+    <w:lvl w:ilvl="8" w:tplc="040C0005" w:tentative="1">
+      <w:start w:val="1"/>
+      <w:numFmt w:val="bullet"/>
+      <w:lvlText w:val=""/>
+      <w:lvlJc w:val="left"/>
+      <w:pPr>
+        <w:ind w:left="6480" w:hanging="360"/>
+      </w:pPr>
+      <w:rPr>
+        <w:rFonts w:ascii="Wingdings" w:hAnsi="Wingdings" w:hint="default"/>
+      </w:rPr>
+    </w:lvl>
+  </w:abstractNum>
+  <w:abstractNum w:abstractNumId="1" w15:restartNumberingAfterBreak="0">
     <w:nsid w:val="1C18756A"/>
     <w:multiLevelType w:val="multilevel"/>
     <w:tmpl w:val="93EC4AA0"/>
@@ -302,7 +1297,7 @@
       </w:rPr>
     </w:lvl>
   </w:abstractNum>
-  <w:abstractNum w:abstractNumId="1" w15:restartNumberingAfterBreak="0">
+  <w:abstractNum w:abstractNumId="2" w15:restartNumberingAfterBreak="0">
     <w:nsid w:val="3AD83256"/>
     <w:multiLevelType w:val="multilevel"/>
     <w:tmpl w:val="8D206D66"/>
@@ -416,10 +1411,13 @@
     </w:lvl>
   </w:abstractNum>
   <w:num w:numId="1">
-    <w:abstractNumId w:val="0"/>
+    <w:abstractNumId w:val="1"/>
   </w:num>
   <w:num w:numId="2">
-    <w:abstractNumId w:val="1"/>
+    <w:abstractNumId w:val="2"/>
+  </w:num>
+  <w:num w:numId="3">
+    <w:abstractNumId w:val="0"/>
   </w:num>
 </w:numbering>
 </file>
@@ -861,6 +1859,56 @@
       <w:contextualSpacing/>
     </w:pPr>
   </w:style>
+  <w:style w:type="paragraph" w:styleId="PrformatHTML">
+    <w:name w:val="HTML Preformatted"/>
+    <w:basedOn w:val="Normal"/>
+    <w:link w:val="PrformatHTMLCar"/>
+    <w:uiPriority w:val="99"/>
+    <w:semiHidden/>
+    <w:unhideWhenUsed/>
+    <w:rsid w:val="0041680E"/>
+    <w:pPr>
+      <w:tabs>
+        <w:tab w:val="left" w:pos="916"/>
+        <w:tab w:val="left" w:pos="1832"/>
+        <w:tab w:val="left" w:pos="2748"/>
+        <w:tab w:val="left" w:pos="3664"/>
+        <w:tab w:val="left" w:pos="4580"/>
+        <w:tab w:val="left" w:pos="5496"/>
+        <w:tab w:val="left" w:pos="6412"/>
+        <w:tab w:val="left" w:pos="7328"/>
+        <w:tab w:val="left" w:pos="8244"/>
+        <w:tab w:val="left" w:pos="9160"/>
+        <w:tab w:val="left" w:pos="10076"/>
+        <w:tab w:val="left" w:pos="10992"/>
+        <w:tab w:val="left" w:pos="11908"/>
+        <w:tab w:val="left" w:pos="12824"/>
+        <w:tab w:val="left" w:pos="13740"/>
+        <w:tab w:val="left" w:pos="14656"/>
+      </w:tabs>
+      <w:spacing w:after="0" w:line="240" w:lineRule="auto"/>
+    </w:pPr>
+    <w:rPr>
+      <w:rFonts w:ascii="Courier New" w:eastAsia="Times New Roman" w:hAnsi="Courier New" w:cs="Courier New"/>
+      <w:sz w:val="20"/>
+      <w:szCs w:val="20"/>
+      <w:lang w:eastAsia="fr-FR"/>
+    </w:rPr>
+  </w:style>
+  <w:style w:type="character" w:customStyle="1" w:styleId="PrformatHTMLCar">
+    <w:name w:val="Préformaté HTML Car"/>
+    <w:basedOn w:val="Policepardfaut"/>
+    <w:link w:val="PrformatHTML"/>
+    <w:uiPriority w:val="99"/>
+    <w:semiHidden/>
+    <w:rsid w:val="0041680E"/>
+    <w:rPr>
+      <w:rFonts w:ascii="Courier New" w:eastAsia="Times New Roman" w:hAnsi="Courier New" w:cs="Courier New"/>
+      <w:sz w:val="20"/>
+      <w:szCs w:val="20"/>
+      <w:lang w:eastAsia="fr-FR"/>
+    </w:rPr>
+  </w:style>
 </w:styles>
 </file>
 

</xml_diff>